<commit_message>
Added 4 new files.
</commit_message>
<xml_diff>
--- a/UseCase.docx
+++ b/UseCase.docx
@@ -83,33 +83,16 @@
     </w:p>
     <w:p>
       <w:pPr>
-        <w:pStyle w:val="Title"/>
-        <w:jc w:val="center"/>
-        <w:rPr>
-          <w:rFonts w:ascii="Times New Roman" w:hAnsi="Times New Roman" w:cs="Times New Roman"/>
-          <w:sz w:val="40"/>
-          <w:szCs w:val="40"/>
-          <w:u w:val="single"/>
-          <w:shd w:val="clear" w:color="auto" w:fill="FFFFFF"/>
+        <w:rPr>
+          <w:rFonts w:ascii="Times New Roman" w:hAnsi="Times New Roman" w:cs="Times New Roman"/>
         </w:rPr>
       </w:pPr>
       <w:r>
         <w:rPr>
           <w:rFonts w:ascii="Times New Roman" w:hAnsi="Times New Roman" w:cs="Times New Roman"/>
-          <w:sz w:val="40"/>
-          <w:szCs w:val="40"/>
-          <w:u w:val="single"/>
-          <w:shd w:val="clear" w:color="auto" w:fill="FFFFFF"/>
-        </w:rPr>
-        <w:t>American International University-Bangladesh</w:t>
+        </w:rPr>
+        <w:t>A</w:t>
       </w:r>
-    </w:p>
-    <w:p>
-      <w:pPr>
-        <w:rPr>
-          <w:rFonts w:ascii="Times New Roman" w:hAnsi="Times New Roman" w:cs="Times New Roman"/>
-        </w:rPr>
-      </w:pPr>
     </w:p>
     <w:p>
       <w:pPr>
@@ -296,73 +279,7 @@
           <w:sz w:val="36"/>
           <w:szCs w:val="36"/>
         </w:rPr>
-        <w:t>Restaurant</w:t>
-      </w:r>
-      <w:r>
-        <w:rPr>
-          <w:rStyle w:val="TitleChar"/>
-          <w:rFonts w:ascii="Times New Roman" w:hAnsi="Times New Roman" w:cs="Times New Roman"/>
-          <w:b/>
-          <w:bCs/>
-          <w:sz w:val="36"/>
-          <w:szCs w:val="36"/>
-        </w:rPr>
-        <w:t xml:space="preserve"> </w:t>
-      </w:r>
-      <w:r>
-        <w:rPr>
-          <w:rStyle w:val="TitleChar"/>
-          <w:rFonts w:ascii="Times New Roman" w:hAnsi="Times New Roman" w:cs="Times New Roman"/>
-          <w:b/>
-          <w:bCs/>
-          <w:sz w:val="36"/>
-          <w:szCs w:val="36"/>
-        </w:rPr>
-        <w:t>Digi</w:t>
-      </w:r>
-      <w:r>
-        <w:rPr>
-          <w:rStyle w:val="TitleChar"/>
-          <w:rFonts w:ascii="Times New Roman" w:hAnsi="Times New Roman" w:cs="Times New Roman"/>
-          <w:b/>
-          <w:bCs/>
-          <w:sz w:val="36"/>
-          <w:szCs w:val="36"/>
-        </w:rPr>
-        <w:t xml:space="preserve">tal </w:t>
-      </w:r>
-      <w:r>
-        <w:rPr>
-          <w:rStyle w:val="TitleChar"/>
-          <w:rFonts w:ascii="Times New Roman" w:hAnsi="Times New Roman" w:cs="Times New Roman"/>
-          <w:b/>
-          <w:bCs/>
-          <w:sz w:val="36"/>
-          <w:szCs w:val="36"/>
-        </w:rPr>
-        <w:t>Marketing</w:t>
-      </w:r>
-      <w:r>
-        <w:rPr>
-          <w:rStyle w:val="TitleChar"/>
-          <w:rFonts w:ascii="Times New Roman" w:hAnsi="Times New Roman" w:cs="Times New Roman"/>
-          <w:b/>
-          <w:bCs/>
-          <w:sz w:val="36"/>
-          <w:szCs w:val="36"/>
-        </w:rPr>
-        <w:t xml:space="preserve"> </w:t>
-      </w:r>
-      <w:r>
-        <w:rPr>
-          <w:rStyle w:val="TitleChar"/>
-          <w:rFonts w:ascii="Times New Roman" w:hAnsi="Times New Roman" w:cs="Times New Roman"/>
-          <w:b/>
-          <w:bCs/>
-          <w:sz w:val="36"/>
-          <w:szCs w:val="36"/>
-        </w:rPr>
-        <w:t>Solution</w:t>
+        <w:t>Restaurant Digital Marketing Solution</w:t>
       </w:r>
     </w:p>
     <w:tbl>
@@ -461,7 +378,6 @@
                 <w:szCs w:val="32"/>
               </w:rPr>
             </w:pPr>
-            <w:proofErr w:type="spellStart"/>
             <w:r>
               <w:rPr>
                 <w:rStyle w:val="TitleChar"/>
@@ -469,29 +385,8 @@
                 <w:sz w:val="32"/>
                 <w:szCs w:val="32"/>
               </w:rPr>
-              <w:t>Fabiha</w:t>
+              <w:t>Fabiha Tasnim</w:t>
             </w:r>
-            <w:proofErr w:type="spellEnd"/>
-            <w:r>
-              <w:rPr>
-                <w:rStyle w:val="TitleChar"/>
-                <w:rFonts w:ascii="Times New Roman" w:hAnsi="Times New Roman" w:cs="Times New Roman"/>
-                <w:sz w:val="32"/>
-                <w:szCs w:val="32"/>
-              </w:rPr>
-              <w:t xml:space="preserve"> </w:t>
-            </w:r>
-            <w:proofErr w:type="spellStart"/>
-            <w:r>
-              <w:rPr>
-                <w:rStyle w:val="TitleChar"/>
-                <w:rFonts w:ascii="Times New Roman" w:hAnsi="Times New Roman" w:cs="Times New Roman"/>
-                <w:sz w:val="32"/>
-                <w:szCs w:val="32"/>
-              </w:rPr>
-              <w:t>Tasnim</w:t>
-            </w:r>
-            <w:proofErr w:type="spellEnd"/>
           </w:p>
         </w:tc>
         <w:tc>
@@ -628,27 +523,7 @@
                 <w:sz w:val="32"/>
                 <w:szCs w:val="32"/>
               </w:rPr>
-              <w:t xml:space="preserve">Md. </w:t>
-            </w:r>
-            <w:proofErr w:type="spellStart"/>
-            <w:r>
-              <w:rPr>
-                <w:rStyle w:val="TitleChar"/>
-                <w:rFonts w:ascii="Times New Roman" w:hAnsi="Times New Roman" w:cs="Times New Roman"/>
-                <w:sz w:val="32"/>
-                <w:szCs w:val="32"/>
-              </w:rPr>
-              <w:t>Sadik</w:t>
-            </w:r>
-            <w:proofErr w:type="spellEnd"/>
-            <w:r>
-              <w:rPr>
-                <w:rStyle w:val="TitleChar"/>
-                <w:rFonts w:ascii="Times New Roman" w:hAnsi="Times New Roman" w:cs="Times New Roman"/>
-                <w:sz w:val="32"/>
-                <w:szCs w:val="32"/>
-              </w:rPr>
-              <w:t xml:space="preserve"> Hossain Chowdhury</w:t>
+              <w:t>Md. Sadik Hossain Chowdhury</w:t>
             </w:r>
           </w:p>
         </w:tc>
@@ -708,39 +583,8 @@
                 <w:sz w:val="32"/>
                 <w:szCs w:val="32"/>
               </w:rPr>
-              <w:t xml:space="preserve">Md. </w:t>
+              <w:t>Md. Apon Riaz Talukder</w:t>
             </w:r>
-            <w:proofErr w:type="spellStart"/>
-            <w:r>
-              <w:rPr>
-                <w:rStyle w:val="TitleChar"/>
-                <w:rFonts w:ascii="Times New Roman" w:hAnsi="Times New Roman" w:cs="Times New Roman"/>
-                <w:sz w:val="32"/>
-                <w:szCs w:val="32"/>
-              </w:rPr>
-              <w:t>Apon</w:t>
-            </w:r>
-            <w:proofErr w:type="spellEnd"/>
-            <w:r>
-              <w:rPr>
-                <w:rStyle w:val="TitleChar"/>
-                <w:rFonts w:ascii="Times New Roman" w:hAnsi="Times New Roman" w:cs="Times New Roman"/>
-                <w:sz w:val="32"/>
-                <w:szCs w:val="32"/>
-              </w:rPr>
-              <w:t xml:space="preserve"> Riaz </w:t>
-            </w:r>
-            <w:proofErr w:type="spellStart"/>
-            <w:r>
-              <w:rPr>
-                <w:rStyle w:val="TitleChar"/>
-                <w:rFonts w:ascii="Times New Roman" w:hAnsi="Times New Roman" w:cs="Times New Roman"/>
-                <w:sz w:val="32"/>
-                <w:szCs w:val="32"/>
-              </w:rPr>
-              <w:t>Talukder</w:t>
-            </w:r>
-            <w:proofErr w:type="spellEnd"/>
           </w:p>
         </w:tc>
         <w:tc>
@@ -1555,6 +1399,7 @@
     <w:lsdException w:name="HTML Sample" w:semiHidden="1" w:unhideWhenUsed="1"/>
     <w:lsdException w:name="HTML Typewriter" w:semiHidden="1" w:unhideWhenUsed="1"/>
     <w:lsdException w:name="HTML Variable" w:semiHidden="1" w:unhideWhenUsed="1"/>
+    <w:lsdException w:name="Normal Table" w:semiHidden="1" w:unhideWhenUsed="1"/>
     <w:lsdException w:name="annotation subject" w:semiHidden="1" w:unhideWhenUsed="1"/>
     <w:lsdException w:name="No List" w:semiHidden="1" w:unhideWhenUsed="1"/>
     <w:lsdException w:name="Outline List 1" w:semiHidden="1" w:unhideWhenUsed="1"/>
@@ -1601,8 +1446,10 @@
     <w:lsdException w:name="Table Subtle 2" w:semiHidden="1" w:unhideWhenUsed="1"/>
     <w:lsdException w:name="Table Web 1" w:semiHidden="1" w:unhideWhenUsed="1"/>
     <w:lsdException w:name="Table Web 2" w:semiHidden="1" w:unhideWhenUsed="1"/>
+    <w:lsdException w:name="Table Web 3" w:semiHidden="1" w:unhideWhenUsed="1"/>
     <w:lsdException w:name="Balloon Text" w:semiHidden="1" w:unhideWhenUsed="1"/>
     <w:lsdException w:name="Table Grid" w:uiPriority="59"/>
+    <w:lsdException w:name="Table Theme" w:semiHidden="1" w:unhideWhenUsed="1"/>
     <w:lsdException w:name="Placeholder Text" w:semiHidden="1"/>
     <w:lsdException w:name="No Spacing" w:uiPriority="1" w:qFormat="1"/>
     <w:lsdException w:name="Light Shading" w:uiPriority="60"/>

</xml_diff>